<commit_message>
Began working on final report.
</commit_message>
<xml_diff>
--- a/Level 1/crackme/Walkthrough with Images.docx
+++ b/Level 1/crackme/Walkthrough with Images.docx
@@ -3,6 +3,7 @@
 <w:document xmlns:wpc="http://schemas.microsoft.com/office/word/2010/wordprocessingCanvas" xmlns:cx="http://schemas.microsoft.com/office/drawing/2014/chartex" xmlns:cx1="http://schemas.microsoft.com/office/drawing/2015/9/8/chartex" xmlns:cx2="http://schemas.microsoft.com/office/drawing/2015/10/21/chartex" xmlns:cx3="http://schemas.microsoft.com/office/drawing/2016/5/9/chartex" xmlns:cx4="http://schemas.microsoft.com/office/drawing/2016/5/10/chartex" xmlns:cx5="http://schemas.microsoft.com/office/drawing/2016/5/11/chartex" xmlns:cx6="http://schemas.microsoft.com/office/drawing/2016/5/12/chartex" xmlns:cx7="http://schemas.microsoft.com/office/drawing/2016/5/13/chartex" xmlns:cx8="http://schemas.microsoft.com/office/drawing/2016/5/14/chartex" xmlns:mc="http://schemas.openxmlformats.org/markup-compatibility/2006" xmlns:aink="http://schemas.microsoft.com/office/drawing/2016/ink" xmlns:am3d="http://schemas.microsoft.com/office/drawing/2017/model3d" xmlns:o="urn:schemas-microsoft-com:office:office" xmlns:r="http://schemas.openxmlformats.org/officeDocument/2006/relationships" xmlns:m="http://schemas.openxmlformats.org/officeDocument/2006/math" xmlns:v="urn:schemas-microsoft-com:vml" xmlns:wp14="http://schemas.microsoft.com/office/word/2010/wordprocessingDrawing" xmlns:wp="http://schemas.openxmlformats.org/drawingml/2006/wordprocessingDrawing" xmlns:w10="urn:schemas-microsoft-com:office:word" xmlns:w="http://schemas.openxmlformats.org/wordprocessingml/2006/main" xmlns:w14="http://schemas.microsoft.com/office/word/2010/wordml" xmlns:w15="http://schemas.microsoft.com/office/word/2012/wordml" xmlns:w16cid="http://schemas.microsoft.com/office/word/2016/wordml/cid" xmlns:w16se="http://schemas.microsoft.com/office/word/2015/wordml/symex" xmlns:wpg="http://schemas.microsoft.com/office/word/2010/wordprocessingGroup" xmlns:wpi="http://schemas.microsoft.com/office/word/2010/wordprocessingInk" xmlns:wne="http://schemas.microsoft.com/office/word/2006/wordml" xmlns:wps="http://schemas.microsoft.com/office/word/2010/wordprocessingShape" mc:Ignorable="w14 w15 w16se w16cid wp14">
   <w:body>
     <w:p>
+      <w:bookmarkStart w:id="0" w:name="_GoBack"/>
       <w:r>
         <w:t xml:space="preserve">Link: </w:t>
       </w:r>
@@ -15,47 +16,92 @@
         </w:r>
       </w:hyperlink>
     </w:p>
-    <w:p/>
     <w:p>
       <w:r>
-        <w:t>Upon inspection of the disassembled code, it is clear that it checks for a</w:t>
+        <w:drawing>
+          <wp:anchor distT="0" distB="0" distL="114300" distR="114300" simplePos="0" relativeHeight="251658240" behindDoc="0" locked="0" layoutInCell="1" allowOverlap="1" wp14:anchorId="2911C74E" wp14:editId="65F07858">
+            <wp:simplePos x="0" y="0"/>
+            <wp:positionH relativeFrom="column">
+              <wp:posOffset>4841875</wp:posOffset>
+            </wp:positionH>
+            <wp:positionV relativeFrom="paragraph">
+              <wp:posOffset>44229</wp:posOffset>
+            </wp:positionV>
+            <wp:extent cx="1217930" cy="1129030"/>
+            <wp:effectExtent l="0" t="0" r="1270" b="1270"/>
+            <wp:wrapSquare wrapText="bothSides"/>
+            <wp:docPr id="2" name="Picture 2"/>
+            <wp:cNvGraphicFramePr>
+              <a:graphicFrameLocks xmlns:a="http://schemas.openxmlformats.org/drawingml/2006/main" noChangeAspect="1"/>
+            </wp:cNvGraphicFramePr>
+            <a:graphic xmlns:a="http://schemas.openxmlformats.org/drawingml/2006/main">
+              <a:graphicData uri="http://schemas.openxmlformats.org/drawingml/2006/picture">
+                <pic:pic xmlns:pic="http://schemas.openxmlformats.org/drawingml/2006/picture">
+                  <pic:nvPicPr>
+                    <pic:cNvPr id="1" name=""/>
+                    <pic:cNvPicPr/>
+                  </pic:nvPicPr>
+                  <pic:blipFill>
+                    <a:blip r:embed="rId5">
+                      <a:extLst>
+                        <a:ext uri="{28A0092B-C50C-407E-A947-70E740481C1C}">
+                          <a14:useLocalDpi xmlns:a14="http://schemas.microsoft.com/office/drawing/2010/main" val="0"/>
+                        </a:ext>
+                      </a:extLst>
+                    </a:blip>
+                    <a:stretch>
+                      <a:fillRect/>
+                    </a:stretch>
+                  </pic:blipFill>
+                  <pic:spPr>
+                    <a:xfrm>
+                      <a:off x="0" y="0"/>
+                      <a:ext cx="1217930" cy="1129030"/>
+                    </a:xfrm>
+                    <a:prstGeom prst="rect">
+                      <a:avLst/>
+                    </a:prstGeom>
+                  </pic:spPr>
+                </pic:pic>
+              </a:graphicData>
+            </a:graphic>
+            <wp14:sizeRelH relativeFrom="page">
+              <wp14:pctWidth>0</wp14:pctWidth>
+            </wp14:sizeRelH>
+            <wp14:sizeRelV relativeFrom="page">
+              <wp14:pctHeight>0</wp14:pctHeight>
+            </wp14:sizeRelV>
+          </wp:anchor>
+        </w:drawing>
       </w:r>
     </w:p>
     <w:p>
       <w:r>
-        <w:t>string of length 7. After a lot of researching on what different commands</w:t>
+        <w:t>Upon inspection of the disassembled code, it is clear that it checks for a</w:t>
       </w:r>
     </w:p>
     <w:p>
       <w:r>
-        <w:t xml:space="preserve">and register mean I found two variables. They contained the letters </w:t>
-      </w:r>
-      <w:proofErr w:type="spellStart"/>
-      <w:r>
-        <w:t>dec</w:t>
-      </w:r>
-      <w:proofErr w:type="spellEnd"/>
-      <w:r>
-        <w:t xml:space="preserve">, k, car. </w:t>
+        <w:t>string of length 7. After a lot of researching on what different commands</w:t>
       </w:r>
     </w:p>
     <w:p>
       <w:r>
-        <w:t>I quickly realised that’s an anagram for cracked. 'cracked' is also a 7 letter</w:t>
-      </w:r>
-    </w:p>
-    <w:p>
-      <w:r>
-        <w:t>word. I entered the password and I was correct.</w:t>
-      </w:r>
-    </w:p>
-    <w:p/>
-    <w:p>
-      <w:r>
+        <w:rPr>
+          <w:noProof/>
+        </w:rPr>
         <w:drawing>
-          <wp:inline distT="0" distB="0" distL="0" distR="0" wp14:anchorId="0B465907" wp14:editId="1E5E14F4">
+          <wp:anchor distT="0" distB="0" distL="114300" distR="114300" simplePos="0" relativeHeight="251659264" behindDoc="0" locked="0" layoutInCell="1" allowOverlap="1" wp14:anchorId="1F7FC028" wp14:editId="0171E8F6">
+            <wp:simplePos x="0" y="0"/>
+            <wp:positionH relativeFrom="column">
+              <wp:posOffset>0</wp:posOffset>
+            </wp:positionH>
+            <wp:positionV relativeFrom="paragraph">
+              <wp:posOffset>679643</wp:posOffset>
+            </wp:positionV>
             <wp:extent cx="5727700" cy="3124835"/>
             <wp:effectExtent l="0" t="0" r="0" b="0"/>
+            <wp:wrapSquare wrapText="bothSides"/>
             <wp:docPr id="1" name="Picture 1"/>
             <wp:cNvGraphicFramePr>
               <a:graphicFrameLocks xmlns:a="http://schemas.openxmlformats.org/drawingml/2006/main" noChangeAspect="1"/>
@@ -68,7 +114,13 @@
                     <pic:cNvPicPr/>
                   </pic:nvPicPr>
                   <pic:blipFill>
-                    <a:blip r:embed="rId5"/>
+                    <a:blip r:embed="rId6">
+                      <a:extLst>
+                        <a:ext uri="{28A0092B-C50C-407E-A947-70E740481C1C}">
+                          <a14:useLocalDpi xmlns:a14="http://schemas.microsoft.com/office/drawing/2010/main" val="0"/>
+                        </a:ext>
+                      </a:extLst>
+                    </a:blip>
                     <a:stretch>
                       <a:fillRect/>
                     </a:stretch>
@@ -85,12 +137,42 @@
                 </pic:pic>
               </a:graphicData>
             </a:graphic>
-          </wp:inline>
+            <wp14:sizeRelH relativeFrom="page">
+              <wp14:pctWidth>0</wp14:pctWidth>
+            </wp14:sizeRelH>
+            <wp14:sizeRelV relativeFrom="page">
+              <wp14:pctHeight>0</wp14:pctHeight>
+            </wp14:sizeRelV>
+          </wp:anchor>
         </w:drawing>
       </w:r>
-      <w:bookmarkStart w:id="0" w:name="_GoBack"/>
-      <w:bookmarkEnd w:id="0"/>
+      <w:r>
+        <w:t xml:space="preserve">and register mean I found two variables. They contained the letters </w:t>
+      </w:r>
+      <w:proofErr w:type="spellStart"/>
+      <w:r>
+        <w:t>dec</w:t>
+      </w:r>
+      <w:proofErr w:type="spellEnd"/>
+      <w:r>
+        <w:t xml:space="preserve">, k, car. I quickly realised that’s an anagram for cracked. 'cracked' is also a </w:t>
+      </w:r>
+      <w:proofErr w:type="gramStart"/>
+      <w:r>
+        <w:t>7 letter</w:t>
+      </w:r>
+      <w:proofErr w:type="gramEnd"/>
+      <w:r>
+        <w:t xml:space="preserve"> </w:t>
+      </w:r>
+      <w:r>
+        <w:t>word. I entered the password and I was correct.</w:t>
+      </w:r>
     </w:p>
+    <w:bookmarkEnd w:id="0"/>
+    <w:p/>
+    <w:p/>
+    <w:p/>
     <w:sectPr>
       <w:pgSz w:w="11900" w:h="16840"/>
       <w:pgMar w:top="1440" w:right="1440" w:bottom="1440" w:left="1440" w:header="708" w:footer="708" w:gutter="0"/>
@@ -498,6 +580,7 @@
   <w:style w:type="character" w:default="1" w:styleId="DefaultParagraphFont">
     <w:name w:val="Default Paragraph Font"/>
     <w:uiPriority w:val="1"/>
+    <w:semiHidden/>
     <w:unhideWhenUsed/>
   </w:style>
   <w:style w:type="table" w:default="1" w:styleId="TableNormal">

</xml_diff>